<commit_message>
I think im done with hw6; need to check for typos
</commit_message>
<xml_diff>
--- a/HW6.docx
+++ b/HW6.docx
@@ -1987,6 +1987,40 @@
           <w:rFonts w:asciiTheme="majorHAnsi" w:eastAsiaTheme="majorEastAsia" w:hAnsiTheme="majorHAnsi" w:cstheme="majorHAnsi"/>
         </w:rPr>
         <w:t xml:space="preserve"> </w:t>
+      </w:r>
+      <w:r>
+        <w:rPr>
+          <w:rFonts w:asciiTheme="majorHAnsi" w:eastAsiaTheme="majorEastAsia" w:hAnsiTheme="majorHAnsi" w:cstheme="majorHAnsi"/>
+        </w:rPr>
+        <w:t xml:space="preserve">Let us set </w:t>
+      </w:r>
+      <m:oMath>
+        <m:r>
+          <w:rPr>
+            <w:rFonts w:ascii="Cambria Math" w:eastAsiaTheme="majorEastAsia" w:hAnsi="Cambria Math" w:cstheme="majorHAnsi"/>
+          </w:rPr>
+          <m:t>z</m:t>
+        </m:r>
+      </m:oMath>
+      <w:r>
+        <w:rPr>
+          <w:rFonts w:asciiTheme="majorHAnsi" w:eastAsiaTheme="majorEastAsia" w:hAnsiTheme="majorHAnsi" w:cstheme="majorHAnsi"/>
+        </w:rPr>
+        <w:t xml:space="preserve"> to some set not in </w:t>
+      </w:r>
+      <m:oMath>
+        <m:r>
+          <w:rPr>
+            <w:rFonts w:ascii="Cambria Math" w:eastAsiaTheme="majorEastAsia" w:hAnsi="Cambria Math" w:cstheme="majorHAnsi"/>
+          </w:rPr>
+          <m:t>A</m:t>
+        </m:r>
+      </m:oMath>
+      <w:r>
+        <w:rPr>
+          <w:rFonts w:asciiTheme="majorHAnsi" w:eastAsiaTheme="majorEastAsia" w:hAnsiTheme="majorHAnsi" w:cstheme="majorHAnsi"/>
+        </w:rPr>
+        <w:t xml:space="preserve">. </w:t>
       </w:r>
       <w:r>
         <w:rPr>
@@ -2365,7 +2399,13 @@
         <w:rPr>
           <w:rFonts w:asciiTheme="majorHAnsi" w:eastAsiaTheme="majorEastAsia" w:hAnsiTheme="majorHAnsi" w:cstheme="majorHAnsi"/>
         </w:rPr>
-        <w:t xml:space="preserve"> is empty, stop; otherwise</w:t>
+        <w:t xml:space="preserve"> is empty,</w:t>
+      </w:r>
+      <w:r>
+        <w:rPr>
+          <w:rFonts w:asciiTheme="majorHAnsi" w:eastAsiaTheme="majorEastAsia" w:hAnsiTheme="majorHAnsi" w:cstheme="majorHAnsi"/>
+        </w:rPr>
+        <w:t xml:space="preserve"> then</w:t>
       </w:r>
       <w:r>
         <w:rPr>
@@ -2402,7 +2442,27 @@
           <w:rPr>
             <w:rFonts w:ascii="Cambria Math" w:eastAsiaTheme="majorEastAsia" w:hAnsi="Cambria Math" w:cstheme="majorHAnsi"/>
           </w:rPr>
-          <m:t>=f</m:t>
+          <m:t>=z</m:t>
+        </m:r>
+      </m:oMath>
+      <w:r>
+        <w:rPr>
+          <w:rFonts w:asciiTheme="majorHAnsi" w:eastAsiaTheme="majorEastAsia" w:hAnsiTheme="majorHAnsi" w:cstheme="majorHAnsi"/>
+        </w:rPr>
+        <w:t>; otherwise</w:t>
+      </w:r>
+      <w:r>
+        <w:rPr>
+          <w:rFonts w:asciiTheme="majorHAnsi" w:eastAsiaTheme="majorEastAsia" w:hAnsiTheme="majorHAnsi" w:cstheme="majorHAnsi"/>
+        </w:rPr>
+        <w:t xml:space="preserve"> </w:t>
+      </w:r>
+      <m:oMath>
+        <m:r>
+          <w:rPr>
+            <w:rFonts w:ascii="Cambria Math" w:eastAsiaTheme="majorEastAsia" w:hAnsi="Cambria Math" w:cstheme="majorHAnsi"/>
+          </w:rPr>
+          <m:t>g</m:t>
         </m:r>
         <m:d>
           <m:dPr>
@@ -2418,7 +2478,37 @@
               <w:rPr>
                 <w:rFonts w:ascii="Cambria Math" w:eastAsiaTheme="majorEastAsia" w:hAnsi="Cambria Math" w:cstheme="majorHAnsi"/>
               </w:rPr>
-              <m:t>A-</m:t>
+              <m:t>α</m:t>
+            </m:r>
+          </m:e>
+        </m:d>
+        <m:r>
+          <w:rPr>
+            <w:rFonts w:ascii="Cambria Math" w:eastAsiaTheme="majorEastAsia" w:hAnsi="Cambria Math" w:cstheme="majorHAnsi"/>
+          </w:rPr>
+          <m:t>=f</m:t>
+        </m:r>
+        <m:d>
+          <m:dPr>
+            <m:ctrlPr>
+              <w:rPr>
+                <w:rFonts w:ascii="Cambria Math" w:eastAsiaTheme="majorEastAsia" w:hAnsi="Cambria Math" w:cstheme="majorHAnsi"/>
+                <w:i/>
+              </w:rPr>
+            </m:ctrlPr>
+          </m:dPr>
+          <m:e>
+            <m:r>
+              <w:rPr>
+                <w:rFonts w:ascii="Cambria Math" w:eastAsiaTheme="majorEastAsia" w:hAnsi="Cambria Math" w:cstheme="majorHAnsi"/>
+              </w:rPr>
+              <m:t>A</m:t>
+            </m:r>
+            <m:r>
+              <w:rPr>
+                <w:rFonts w:ascii="Cambria Math" w:eastAsiaTheme="majorEastAsia" w:hAnsi="Cambria Math" w:cstheme="majorHAnsi"/>
+              </w:rPr>
+              <m:t>∖</m:t>
             </m:r>
             <m:d>
               <m:dPr>
@@ -2546,6 +2636,12 @@
         </w:rPr>
         <w:t xml:space="preserve"> </w:t>
       </w:r>
+      <w:r>
+        <w:rPr>
+          <w:rFonts w:asciiTheme="majorHAnsi" w:eastAsiaTheme="majorEastAsia" w:hAnsiTheme="majorHAnsi" w:cstheme="majorHAnsi"/>
+        </w:rPr>
+        <w:t xml:space="preserve">Thus, </w:t>
+      </w:r>
       <m:oMath>
         <m:r>
           <w:rPr>
@@ -2558,13 +2654,13 @@
         <w:rPr>
           <w:rFonts w:asciiTheme="majorHAnsi" w:eastAsiaTheme="majorEastAsia" w:hAnsiTheme="majorHAnsi" w:cstheme="majorHAnsi"/>
         </w:rPr>
-        <w:t xml:space="preserve"> is thus injective</w:t>
-      </w:r>
-      <w:r>
-        <w:rPr>
-          <w:rFonts w:asciiTheme="majorHAnsi" w:eastAsiaTheme="majorEastAsia" w:hAnsiTheme="majorHAnsi" w:cstheme="majorHAnsi"/>
-        </w:rPr>
-        <w:t xml:space="preserve">, i.e. </w:t>
+        <w:t xml:space="preserve"> is</w:t>
+      </w:r>
+      <w:r>
+        <w:rPr>
+          <w:rFonts w:asciiTheme="majorHAnsi" w:eastAsiaTheme="majorEastAsia" w:hAnsiTheme="majorHAnsi" w:cstheme="majorHAnsi"/>
+        </w:rPr>
+        <w:t xml:space="preserve"> </w:t>
       </w:r>
       <w:r>
         <w:rPr>
@@ -2572,6 +2668,13 @@
         </w:rPr>
         <w:t>1-1.</w:t>
       </w:r>
+    </w:p>
+    <w:p>
+      <w:pPr>
+        <w:rPr>
+          <w:rFonts w:asciiTheme="majorHAnsi" w:eastAsiaTheme="majorEastAsia" w:hAnsiTheme="majorHAnsi" w:cstheme="majorHAnsi"/>
+        </w:rPr>
+      </w:pPr>
     </w:p>
     <w:p>
       <w:pPr>
@@ -2584,6 +2687,802 @@
           <w:rFonts w:asciiTheme="majorHAnsi" w:eastAsiaTheme="majorEastAsia" w:hAnsiTheme="majorHAnsi" w:cstheme="majorHAnsi"/>
         </w:rPr>
       </w:pPr>
+      <w:r>
+        <w:rPr>
+          <w:rFonts w:asciiTheme="majorHAnsi" w:eastAsiaTheme="majorEastAsia" w:hAnsiTheme="majorHAnsi" w:cstheme="majorHAnsi"/>
+        </w:rPr>
+        <w:t xml:space="preserve">Consider if </w:t>
+      </w:r>
+      <m:oMath>
+        <m:r>
+          <w:rPr>
+            <w:rFonts w:ascii="Cambria Math" w:eastAsiaTheme="majorEastAsia" w:hAnsi="Cambria Math" w:cstheme="majorHAnsi"/>
+          </w:rPr>
+          <m:t>g</m:t>
+        </m:r>
+      </m:oMath>
+      <w:r>
+        <w:rPr>
+          <w:rFonts w:asciiTheme="majorHAnsi" w:eastAsiaTheme="majorEastAsia" w:hAnsiTheme="majorHAnsi" w:cstheme="majorHAnsi"/>
+        </w:rPr>
+        <w:t xml:space="preserve">’s domain </w:t>
+      </w:r>
+      <w:proofErr w:type="gramStart"/>
+      <w:r>
+        <w:rPr>
+          <w:rFonts w:asciiTheme="majorHAnsi" w:eastAsiaTheme="majorEastAsia" w:hAnsiTheme="majorHAnsi" w:cstheme="majorHAnsi"/>
+        </w:rPr>
+        <w:t>were</w:t>
+      </w:r>
+      <w:proofErr w:type="gramEnd"/>
+      <w:r>
+        <w:rPr>
+          <w:rFonts w:asciiTheme="majorHAnsi" w:eastAsiaTheme="majorEastAsia" w:hAnsiTheme="majorHAnsi" w:cstheme="majorHAnsi"/>
+        </w:rPr>
+        <w:t xml:space="preserve"> the collection of all ordinals</w:t>
+      </w:r>
+      <w:r>
+        <w:rPr>
+          <w:rFonts w:asciiTheme="majorHAnsi" w:eastAsiaTheme="majorEastAsia" w:hAnsiTheme="majorHAnsi" w:cstheme="majorHAnsi"/>
+        </w:rPr>
+        <w:t xml:space="preserve">, then </w:t>
+      </w:r>
+      <m:oMath>
+        <m:r>
+          <w:rPr>
+            <w:rFonts w:ascii="Cambria Math" w:eastAsiaTheme="majorEastAsia" w:hAnsi="Cambria Math" w:cstheme="majorHAnsi"/>
+          </w:rPr>
+          <m:t>g</m:t>
+        </m:r>
+      </m:oMath>
+      <w:r>
+        <w:rPr>
+          <w:rFonts w:asciiTheme="majorHAnsi" w:eastAsiaTheme="majorEastAsia" w:hAnsiTheme="majorHAnsi" w:cstheme="majorHAnsi"/>
+        </w:rPr>
+        <w:t xml:space="preserve"> would be a 1-1 mapping from the collection of all ordinals into </w:t>
+      </w:r>
+      <m:oMath>
+        <m:r>
+          <w:rPr>
+            <w:rFonts w:ascii="Cambria Math" w:eastAsiaTheme="majorEastAsia" w:hAnsi="Cambria Math" w:cstheme="majorHAnsi"/>
+          </w:rPr>
+          <m:t>A</m:t>
+        </m:r>
+      </m:oMath>
+      <w:r>
+        <w:rPr>
+          <w:rFonts w:asciiTheme="majorHAnsi" w:eastAsiaTheme="majorEastAsia" w:hAnsiTheme="majorHAnsi" w:cstheme="majorHAnsi"/>
+        </w:rPr>
+        <w:t>.</w:t>
+      </w:r>
+      <w:r>
+        <w:rPr>
+          <w:rFonts w:asciiTheme="majorHAnsi" w:eastAsiaTheme="majorEastAsia" w:hAnsiTheme="majorHAnsi" w:cstheme="majorHAnsi"/>
+        </w:rPr>
+        <w:t xml:space="preserve"> </w:t>
+      </w:r>
+      <w:r>
+        <w:rPr>
+          <w:rFonts w:asciiTheme="majorHAnsi" w:eastAsiaTheme="majorEastAsia" w:hAnsiTheme="majorHAnsi" w:cstheme="majorHAnsi"/>
+        </w:rPr>
+        <w:t xml:space="preserve">If there were no </w:t>
+      </w:r>
+      <m:oMath>
+        <m:r>
+          <w:rPr>
+            <w:rFonts w:ascii="Cambria Math" w:eastAsiaTheme="majorEastAsia" w:hAnsi="Cambria Math" w:cstheme="majorHAnsi"/>
+          </w:rPr>
+          <m:t>α</m:t>
+        </m:r>
+      </m:oMath>
+      <w:r>
+        <w:rPr>
+          <w:rFonts w:asciiTheme="majorHAnsi" w:eastAsiaTheme="majorEastAsia" w:hAnsiTheme="majorHAnsi" w:cstheme="majorHAnsi"/>
+        </w:rPr>
+        <w:t xml:space="preserve"> such that </w:t>
+      </w:r>
+      <m:oMath>
+        <m:r>
+          <w:rPr>
+            <w:rFonts w:ascii="Cambria Math" w:eastAsiaTheme="majorEastAsia" w:hAnsi="Cambria Math" w:cstheme="majorHAnsi"/>
+          </w:rPr>
+          <m:t>g</m:t>
+        </m:r>
+        <m:d>
+          <m:dPr>
+            <m:ctrlPr>
+              <w:rPr>
+                <w:rFonts w:ascii="Cambria Math" w:eastAsiaTheme="majorEastAsia" w:hAnsi="Cambria Math" w:cstheme="majorHAnsi"/>
+                <w:i/>
+              </w:rPr>
+            </m:ctrlPr>
+          </m:dPr>
+          <m:e>
+            <m:r>
+              <w:rPr>
+                <w:rFonts w:ascii="Cambria Math" w:eastAsiaTheme="majorEastAsia" w:hAnsi="Cambria Math" w:cstheme="majorHAnsi"/>
+              </w:rPr>
+              <m:t>α</m:t>
+            </m:r>
+          </m:e>
+        </m:d>
+        <m:r>
+          <w:rPr>
+            <w:rFonts w:ascii="Cambria Math" w:eastAsiaTheme="majorEastAsia" w:hAnsi="Cambria Math" w:cstheme="majorHAnsi"/>
+          </w:rPr>
+          <m:t>=z</m:t>
+        </m:r>
+      </m:oMath>
+      <w:r>
+        <w:rPr>
+          <w:rFonts w:asciiTheme="majorHAnsi" w:eastAsiaTheme="majorEastAsia" w:hAnsiTheme="majorHAnsi" w:cstheme="majorHAnsi"/>
+        </w:rPr>
+        <w:t xml:space="preserve">, </w:t>
+      </w:r>
+      <w:r>
+        <w:rPr>
+          <w:rFonts w:asciiTheme="majorHAnsi" w:eastAsiaTheme="majorEastAsia" w:hAnsiTheme="majorHAnsi" w:cstheme="majorHAnsi"/>
+        </w:rPr>
+        <w:t xml:space="preserve">then </w:t>
+      </w:r>
+      <m:oMath>
+        <m:sSup>
+          <m:sSupPr>
+            <m:ctrlPr>
+              <w:rPr>
+                <w:rFonts w:ascii="Cambria Math" w:eastAsiaTheme="majorEastAsia" w:hAnsi="Cambria Math" w:cstheme="majorHAnsi"/>
+                <w:i/>
+              </w:rPr>
+            </m:ctrlPr>
+          </m:sSupPr>
+          <m:e>
+            <m:r>
+              <w:rPr>
+                <w:rFonts w:ascii="Cambria Math" w:eastAsiaTheme="majorEastAsia" w:hAnsi="Cambria Math" w:cstheme="majorHAnsi"/>
+              </w:rPr>
+              <m:t>g</m:t>
+            </m:r>
+          </m:e>
+          <m:sup>
+            <m:r>
+              <w:rPr>
+                <w:rFonts w:ascii="Cambria Math" w:eastAsiaTheme="majorEastAsia" w:hAnsi="Cambria Math" w:cstheme="majorHAnsi"/>
+              </w:rPr>
+              <m:t>-1</m:t>
+            </m:r>
+          </m:sup>
+        </m:sSup>
+      </m:oMath>
+      <w:r>
+        <w:rPr>
+          <w:rFonts w:asciiTheme="majorHAnsi" w:eastAsiaTheme="majorEastAsia" w:hAnsiTheme="majorHAnsi" w:cstheme="majorHAnsi"/>
+        </w:rPr>
+        <w:t xml:space="preserve"> (the inverse of </w:t>
+      </w:r>
+      <m:oMath>
+        <m:r>
+          <w:rPr>
+            <w:rFonts w:ascii="Cambria Math" w:eastAsiaTheme="majorEastAsia" w:hAnsi="Cambria Math" w:cstheme="majorHAnsi"/>
+          </w:rPr>
+          <m:t>g</m:t>
+        </m:r>
+      </m:oMath>
+      <w:r>
+        <w:rPr>
+          <w:rFonts w:asciiTheme="majorHAnsi" w:eastAsiaTheme="majorEastAsia" w:hAnsiTheme="majorHAnsi" w:cstheme="majorHAnsi"/>
+        </w:rPr>
+        <w:t>)</w:t>
+      </w:r>
+      <w:r>
+        <w:rPr>
+          <w:rFonts w:asciiTheme="majorHAnsi" w:eastAsiaTheme="majorEastAsia" w:hAnsiTheme="majorHAnsi" w:cstheme="majorHAnsi"/>
+        </w:rPr>
+        <w:t xml:space="preserve"> would be a </w:t>
+      </w:r>
+      <m:oMath>
+        <m:r>
+          <w:rPr>
+            <w:rFonts w:ascii="Cambria Math" w:eastAsiaTheme="majorEastAsia" w:hAnsi="Cambria Math" w:cstheme="majorHAnsi"/>
+          </w:rPr>
+          <m:t>1-1</m:t>
+        </m:r>
+      </m:oMath>
+      <w:r>
+        <w:rPr>
+          <w:rFonts w:asciiTheme="majorHAnsi" w:eastAsiaTheme="majorEastAsia" w:hAnsiTheme="majorHAnsi" w:cstheme="majorHAnsi"/>
+        </w:rPr>
+        <w:t xml:space="preserve"> map</w:t>
+      </w:r>
+      <w:r>
+        <w:rPr>
+          <w:rFonts w:asciiTheme="majorHAnsi" w:eastAsiaTheme="majorEastAsia" w:hAnsiTheme="majorHAnsi" w:cstheme="majorHAnsi"/>
+        </w:rPr>
+        <w:t>ping</w:t>
+      </w:r>
+      <w:r>
+        <w:rPr>
+          <w:rFonts w:asciiTheme="majorHAnsi" w:eastAsiaTheme="majorEastAsia" w:hAnsiTheme="majorHAnsi" w:cstheme="majorHAnsi"/>
+        </w:rPr>
+        <w:t xml:space="preserve"> from </w:t>
+      </w:r>
+      <m:oMath>
+        <m:r>
+          <w:rPr>
+            <w:rFonts w:ascii="Cambria Math" w:eastAsiaTheme="majorEastAsia" w:hAnsi="Cambria Math" w:cstheme="majorHAnsi"/>
+          </w:rPr>
+          <m:t>A</m:t>
+        </m:r>
+      </m:oMath>
+      <w:r>
+        <w:rPr>
+          <w:rFonts w:asciiTheme="majorHAnsi" w:eastAsiaTheme="majorEastAsia" w:hAnsiTheme="majorHAnsi" w:cstheme="majorHAnsi"/>
+        </w:rPr>
+        <w:t xml:space="preserve"> </w:t>
+      </w:r>
+      <w:r>
+        <w:rPr>
+          <w:rFonts w:asciiTheme="majorHAnsi" w:eastAsiaTheme="majorEastAsia" w:hAnsiTheme="majorHAnsi" w:cstheme="majorHAnsi"/>
+        </w:rPr>
+        <w:t>i</w:t>
+      </w:r>
+      <w:r>
+        <w:rPr>
+          <w:rFonts w:asciiTheme="majorHAnsi" w:eastAsiaTheme="majorEastAsia" w:hAnsiTheme="majorHAnsi" w:cstheme="majorHAnsi"/>
+        </w:rPr>
+        <w:t>nto the collection of all ordinals, making the collection of all ordinals a set, contradicting what we proved in question 1 part b.</w:t>
+      </w:r>
+    </w:p>
+    <w:p>
+      <w:pPr>
+        <w:rPr>
+          <w:rFonts w:asciiTheme="majorHAnsi" w:eastAsiaTheme="majorEastAsia" w:hAnsiTheme="majorHAnsi" w:cstheme="majorHAnsi"/>
+        </w:rPr>
+      </w:pPr>
+    </w:p>
+    <w:p>
+      <w:pPr>
+        <w:pStyle w:val="ListParagraph"/>
+        <w:numPr>
+          <w:ilvl w:val="0"/>
+          <w:numId w:val="1"/>
+        </w:numPr>
+        <w:rPr>
+          <w:rFonts w:asciiTheme="majorHAnsi" w:eastAsiaTheme="majorEastAsia" w:hAnsiTheme="majorHAnsi" w:cstheme="majorHAnsi"/>
+        </w:rPr>
+      </w:pPr>
+      <w:r>
+        <w:rPr>
+          <w:rFonts w:asciiTheme="majorHAnsi" w:eastAsiaTheme="majorEastAsia" w:hAnsiTheme="majorHAnsi" w:cstheme="majorHAnsi"/>
+        </w:rPr>
+        <w:lastRenderedPageBreak/>
+        <w:t xml:space="preserve">Thus, </w:t>
+      </w:r>
+      <w:r>
+        <w:rPr>
+          <w:rFonts w:asciiTheme="majorHAnsi" w:eastAsiaTheme="majorEastAsia" w:hAnsiTheme="majorHAnsi" w:cstheme="majorHAnsi"/>
+        </w:rPr>
+        <w:t xml:space="preserve">there exists </w:t>
+      </w:r>
+      <w:proofErr w:type="spellStart"/>
+      <w:r>
+        <w:rPr>
+          <w:rFonts w:asciiTheme="majorHAnsi" w:eastAsiaTheme="majorEastAsia" w:hAnsiTheme="majorHAnsi" w:cstheme="majorHAnsi"/>
+        </w:rPr>
+        <w:t>a</w:t>
+      </w:r>
+      <w:r>
+        <w:rPr>
+          <w:rFonts w:asciiTheme="majorHAnsi" w:eastAsiaTheme="majorEastAsia" w:hAnsiTheme="majorHAnsi" w:cstheme="majorHAnsi"/>
+        </w:rPr>
+        <w:t>n</w:t>
+      </w:r>
+      <w:proofErr w:type="spellEnd"/>
+      <w:r>
+        <w:rPr>
+          <w:rFonts w:asciiTheme="majorHAnsi" w:eastAsiaTheme="majorEastAsia" w:hAnsiTheme="majorHAnsi" w:cstheme="majorHAnsi"/>
+        </w:rPr>
+        <w:t xml:space="preserve"> </w:t>
+      </w:r>
+      <m:oMath>
+        <m:r>
+          <w:rPr>
+            <w:rFonts w:ascii="Cambria Math" w:eastAsiaTheme="majorEastAsia" w:hAnsi="Cambria Math" w:cstheme="majorHAnsi"/>
+          </w:rPr>
+          <m:t>α</m:t>
+        </m:r>
+      </m:oMath>
+      <w:r>
+        <w:rPr>
+          <w:rFonts w:asciiTheme="majorHAnsi" w:eastAsiaTheme="majorEastAsia" w:hAnsiTheme="majorHAnsi" w:cstheme="majorHAnsi"/>
+        </w:rPr>
+        <w:t xml:space="preserve"> </w:t>
+      </w:r>
+      <w:r>
+        <w:rPr>
+          <w:rFonts w:asciiTheme="majorHAnsi" w:eastAsiaTheme="majorEastAsia" w:hAnsiTheme="majorHAnsi" w:cstheme="majorHAnsi"/>
+        </w:rPr>
+        <w:t>who is</w:t>
+      </w:r>
+      <w:r>
+        <w:rPr>
+          <w:rFonts w:asciiTheme="majorHAnsi" w:eastAsiaTheme="majorEastAsia" w:hAnsiTheme="majorHAnsi" w:cstheme="majorHAnsi"/>
+        </w:rPr>
+        <w:t xml:space="preserve"> the least ordinal such that </w:t>
+      </w:r>
+      <m:oMath>
+        <m:r>
+          <w:rPr>
+            <w:rFonts w:ascii="Cambria Math" w:eastAsiaTheme="majorEastAsia" w:hAnsi="Cambria Math" w:cstheme="majorHAnsi"/>
+          </w:rPr>
+          <m:t>g</m:t>
+        </m:r>
+        <m:d>
+          <m:dPr>
+            <m:ctrlPr>
+              <w:rPr>
+                <w:rFonts w:ascii="Cambria Math" w:eastAsiaTheme="majorEastAsia" w:hAnsi="Cambria Math" w:cstheme="majorHAnsi"/>
+                <w:i/>
+              </w:rPr>
+            </m:ctrlPr>
+          </m:dPr>
+          <m:e>
+            <m:r>
+              <w:rPr>
+                <w:rFonts w:ascii="Cambria Math" w:eastAsiaTheme="majorEastAsia" w:hAnsi="Cambria Math" w:cstheme="majorHAnsi"/>
+              </w:rPr>
+              <m:t>α</m:t>
+            </m:r>
+          </m:e>
+        </m:d>
+        <m:r>
+          <w:rPr>
+            <w:rFonts w:ascii="Cambria Math" w:eastAsiaTheme="majorEastAsia" w:hAnsi="Cambria Math" w:cstheme="majorHAnsi"/>
+          </w:rPr>
+          <m:t>=z</m:t>
+        </m:r>
+      </m:oMath>
+      <w:r>
+        <w:rPr>
+          <w:rFonts w:asciiTheme="majorHAnsi" w:eastAsiaTheme="majorEastAsia" w:hAnsiTheme="majorHAnsi" w:cstheme="majorHAnsi"/>
+        </w:rPr>
+        <w:t>.</w:t>
+      </w:r>
+      <w:r>
+        <w:rPr>
+          <w:rFonts w:asciiTheme="majorHAnsi" w:eastAsiaTheme="majorEastAsia" w:hAnsiTheme="majorHAnsi" w:cstheme="majorHAnsi"/>
+        </w:rPr>
+        <w:t xml:space="preserve"> </w:t>
+      </w:r>
+      <w:r>
+        <w:rPr>
+          <w:rFonts w:asciiTheme="majorHAnsi" w:eastAsiaTheme="majorEastAsia" w:hAnsiTheme="majorHAnsi" w:cstheme="majorHAnsi"/>
+        </w:rPr>
+        <w:t xml:space="preserve">We already proved in question 2 that </w:t>
+      </w:r>
+      <m:oMath>
+        <m:r>
+          <w:rPr>
+            <w:rFonts w:ascii="Cambria Math" w:eastAsiaTheme="majorEastAsia" w:hAnsi="Cambria Math" w:cstheme="majorHAnsi"/>
+          </w:rPr>
+          <m:t>g</m:t>
+        </m:r>
+        <m:sSub>
+          <m:sSubPr>
+            <m:ctrlPr>
+              <w:rPr>
+                <w:rFonts w:ascii="Cambria Math" w:eastAsiaTheme="majorEastAsia" w:hAnsi="Cambria Math" w:cstheme="majorHAnsi"/>
+                <w:i/>
+              </w:rPr>
+            </m:ctrlPr>
+          </m:sSubPr>
+          <m:e>
+            <m:d>
+              <m:dPr>
+                <m:begChr m:val=""/>
+                <m:endChr m:val="|"/>
+                <m:ctrlPr>
+                  <w:rPr>
+                    <w:rFonts w:ascii="Cambria Math" w:eastAsiaTheme="majorEastAsia" w:hAnsi="Cambria Math" w:cstheme="majorHAnsi"/>
+                    <w:i/>
+                  </w:rPr>
+                </m:ctrlPr>
+              </m:dPr>
+              <m:e>
+                <m:r>
+                  <w:rPr>
+                    <w:rFonts w:ascii="Cambria Math" w:eastAsiaTheme="majorEastAsia" w:hAnsi="Cambria Math" w:cstheme="majorHAnsi"/>
+                  </w:rPr>
+                  <m:t>​</m:t>
+                </m:r>
+              </m:e>
+            </m:d>
+          </m:e>
+          <m:sub>
+            <m:r>
+              <w:rPr>
+                <w:rFonts w:ascii="Cambria Math" w:eastAsiaTheme="majorEastAsia" w:hAnsi="Cambria Math" w:cstheme="majorHAnsi"/>
+              </w:rPr>
+              <m:t>α</m:t>
+            </m:r>
+          </m:sub>
+        </m:sSub>
+      </m:oMath>
+      <w:r>
+        <w:rPr>
+          <w:rFonts w:asciiTheme="majorHAnsi" w:eastAsiaTheme="majorEastAsia" w:hAnsiTheme="majorHAnsi" w:cstheme="majorHAnsi"/>
+        </w:rPr>
+        <w:t xml:space="preserve"> is 1-1.</w:t>
+      </w:r>
+      <w:r>
+        <w:rPr>
+          <w:rFonts w:asciiTheme="majorHAnsi" w:eastAsiaTheme="majorEastAsia" w:hAnsiTheme="majorHAnsi" w:cstheme="majorHAnsi"/>
+        </w:rPr>
+        <w:t xml:space="preserve"> </w:t>
+      </w:r>
+      <w:r>
+        <w:rPr>
+          <w:rFonts w:asciiTheme="majorHAnsi" w:eastAsiaTheme="majorEastAsia" w:hAnsiTheme="majorHAnsi" w:cstheme="majorHAnsi"/>
+        </w:rPr>
+        <w:t xml:space="preserve">We now claim that </w:t>
+      </w:r>
+      <m:oMath>
+        <m:r>
+          <w:rPr>
+            <w:rFonts w:ascii="Cambria Math" w:eastAsiaTheme="majorEastAsia" w:hAnsi="Cambria Math" w:cstheme="majorHAnsi"/>
+          </w:rPr>
+          <m:t>g</m:t>
+        </m:r>
+      </m:oMath>
+      <w:r>
+        <w:rPr>
+          <w:rFonts w:asciiTheme="majorHAnsi" w:eastAsiaTheme="majorEastAsia" w:hAnsiTheme="majorHAnsi" w:cstheme="majorHAnsi"/>
+        </w:rPr>
+        <w:t xml:space="preserve">’s range is all of </w:t>
+      </w:r>
+      <m:oMath>
+        <m:r>
+          <w:rPr>
+            <w:rFonts w:ascii="Cambria Math" w:eastAsiaTheme="majorEastAsia" w:hAnsi="Cambria Math" w:cstheme="majorHAnsi"/>
+          </w:rPr>
+          <m:t>B</m:t>
+        </m:r>
+      </m:oMath>
+      <w:r>
+        <w:rPr>
+          <w:rFonts w:asciiTheme="majorHAnsi" w:eastAsiaTheme="majorEastAsia" w:hAnsiTheme="majorHAnsi" w:cstheme="majorHAnsi"/>
+        </w:rPr>
+        <w:t xml:space="preserve"> as required to prove the initial claim that every set </w:t>
+      </w:r>
+      <m:oMath>
+        <m:r>
+          <w:rPr>
+            <w:rFonts w:ascii="Cambria Math" w:eastAsiaTheme="majorEastAsia" w:hAnsi="Cambria Math" w:cstheme="majorHAnsi"/>
+          </w:rPr>
+          <m:t>A</m:t>
+        </m:r>
+      </m:oMath>
+      <w:r>
+        <w:rPr>
+          <w:rFonts w:asciiTheme="majorHAnsi" w:eastAsiaTheme="majorEastAsia" w:hAnsiTheme="majorHAnsi" w:cstheme="majorHAnsi"/>
+        </w:rPr>
+        <w:t xml:space="preserve"> is well orderable. </w:t>
+      </w:r>
+      <w:r>
+        <w:rPr>
+          <w:rFonts w:asciiTheme="majorHAnsi" w:eastAsiaTheme="majorEastAsia" w:hAnsiTheme="majorHAnsi" w:cstheme="majorHAnsi"/>
+        </w:rPr>
+        <w:t xml:space="preserve">If </w:t>
+      </w:r>
+      <m:oMath>
+        <m:r>
+          <w:rPr>
+            <w:rFonts w:ascii="Cambria Math" w:eastAsiaTheme="majorEastAsia" w:hAnsi="Cambria Math" w:cstheme="majorHAnsi"/>
+          </w:rPr>
+          <m:t>g</m:t>
+        </m:r>
+      </m:oMath>
+      <w:r>
+        <w:rPr>
+          <w:rFonts w:asciiTheme="majorHAnsi" w:eastAsiaTheme="majorEastAsia" w:hAnsiTheme="majorHAnsi" w:cstheme="majorHAnsi"/>
+        </w:rPr>
+        <w:t xml:space="preserve">’s range does not include all of </w:t>
+      </w:r>
+      <m:oMath>
+        <m:r>
+          <w:rPr>
+            <w:rFonts w:ascii="Cambria Math" w:eastAsiaTheme="majorEastAsia" w:hAnsi="Cambria Math" w:cstheme="majorHAnsi"/>
+          </w:rPr>
+          <m:t>B</m:t>
+        </m:r>
+      </m:oMath>
+      <w:r>
+        <w:rPr>
+          <w:rFonts w:asciiTheme="majorHAnsi" w:eastAsiaTheme="majorEastAsia" w:hAnsiTheme="majorHAnsi" w:cstheme="majorHAnsi"/>
+        </w:rPr>
+        <w:t xml:space="preserve"> (assuming that for the sake of contradiction)</w:t>
+      </w:r>
+      <w:r>
+        <w:rPr>
+          <w:rFonts w:asciiTheme="majorHAnsi" w:eastAsiaTheme="majorEastAsia" w:hAnsiTheme="majorHAnsi" w:cstheme="majorHAnsi"/>
+        </w:rPr>
+        <w:t>, then</w:t>
+      </w:r>
+      <w:r>
+        <w:rPr>
+          <w:rFonts w:asciiTheme="majorHAnsi" w:eastAsiaTheme="majorEastAsia" w:hAnsiTheme="majorHAnsi" w:cstheme="majorHAnsi"/>
+        </w:rPr>
+        <w:t xml:space="preserve"> </w:t>
+      </w:r>
+      <m:oMath>
+        <m:r>
+          <w:rPr>
+            <w:rFonts w:ascii="Cambria Math" w:eastAsiaTheme="majorEastAsia" w:hAnsi="Cambria Math" w:cstheme="majorHAnsi"/>
+          </w:rPr>
+          <m:t>A</m:t>
+        </m:r>
+        <m:r>
+          <w:rPr>
+            <w:rFonts w:ascii="Cambria Math" w:eastAsiaTheme="majorEastAsia" w:hAnsi="Cambria Math" w:cstheme="majorHAnsi"/>
+          </w:rPr>
+          <m:t>∖</m:t>
+        </m:r>
+        <m:d>
+          <m:dPr>
+            <m:begChr m:val="{"/>
+            <m:endChr m:val="|"/>
+            <m:ctrlPr>
+              <w:rPr>
+                <w:rFonts w:ascii="Cambria Math" w:eastAsiaTheme="majorEastAsia" w:hAnsi="Cambria Math" w:cstheme="majorHAnsi"/>
+                <w:i/>
+              </w:rPr>
+            </m:ctrlPr>
+          </m:dPr>
+          <m:e>
+            <m:r>
+              <w:rPr>
+                <w:rFonts w:ascii="Cambria Math" w:eastAsiaTheme="majorEastAsia" w:hAnsi="Cambria Math" w:cstheme="majorHAnsi"/>
+              </w:rPr>
+              <m:t>g</m:t>
+            </m:r>
+            <m:d>
+              <m:dPr>
+                <m:ctrlPr>
+                  <w:rPr>
+                    <w:rFonts w:ascii="Cambria Math" w:eastAsiaTheme="majorEastAsia" w:hAnsi="Cambria Math" w:cstheme="majorHAnsi"/>
+                    <w:i/>
+                  </w:rPr>
+                </m:ctrlPr>
+              </m:dPr>
+              <m:e>
+                <m:r>
+                  <w:rPr>
+                    <w:rFonts w:ascii="Cambria Math" w:eastAsiaTheme="majorEastAsia" w:hAnsi="Cambria Math" w:cstheme="majorHAnsi"/>
+                  </w:rPr>
+                  <m:t>β</m:t>
+                </m:r>
+              </m:e>
+            </m:d>
+          </m:e>
+        </m:d>
+        <m:r>
+          <w:rPr>
+            <w:rFonts w:ascii="Cambria Math" w:eastAsiaTheme="majorEastAsia" w:hAnsi="Cambria Math" w:cstheme="majorHAnsi"/>
+          </w:rPr>
+          <m:t>β∈α}</m:t>
+        </m:r>
+      </m:oMath>
+      <w:r>
+        <w:rPr>
+          <w:rFonts w:asciiTheme="majorHAnsi" w:eastAsiaTheme="majorEastAsia" w:hAnsiTheme="majorHAnsi" w:cstheme="majorHAnsi"/>
+        </w:rPr>
+        <w:t xml:space="preserve"> is not empty,</w:t>
+      </w:r>
+      <w:r>
+        <w:rPr>
+          <w:rFonts w:asciiTheme="majorHAnsi" w:eastAsiaTheme="majorEastAsia" w:hAnsiTheme="majorHAnsi" w:cstheme="majorHAnsi"/>
+        </w:rPr>
+        <w:t xml:space="preserve"> </w:t>
+      </w:r>
+      <w:r>
+        <w:rPr>
+          <w:rFonts w:asciiTheme="majorHAnsi" w:eastAsiaTheme="majorEastAsia" w:hAnsiTheme="majorHAnsi" w:cstheme="majorHAnsi"/>
+        </w:rPr>
+        <w:t>and</w:t>
+      </w:r>
+      <w:r>
+        <w:rPr>
+          <w:rFonts w:asciiTheme="majorHAnsi" w:eastAsiaTheme="majorEastAsia" w:hAnsiTheme="majorHAnsi" w:cstheme="majorHAnsi"/>
+        </w:rPr>
+        <w:t xml:space="preserve"> </w:t>
+      </w:r>
+      <w:r>
+        <w:rPr>
+          <w:rFonts w:asciiTheme="majorHAnsi" w:eastAsiaTheme="majorEastAsia" w:hAnsiTheme="majorHAnsi" w:cstheme="majorHAnsi"/>
+        </w:rPr>
+        <w:t>according to how we defined</w:t>
+      </w:r>
+      <w:r>
+        <w:rPr>
+          <w:rFonts w:asciiTheme="majorHAnsi" w:eastAsiaTheme="majorEastAsia" w:hAnsiTheme="majorHAnsi" w:cstheme="majorHAnsi"/>
+        </w:rPr>
+        <w:t xml:space="preserve"> </w:t>
+      </w:r>
+      <m:oMath>
+        <m:r>
+          <w:rPr>
+            <w:rFonts w:ascii="Cambria Math" w:eastAsiaTheme="majorEastAsia" w:hAnsi="Cambria Math" w:cstheme="majorHAnsi"/>
+          </w:rPr>
+          <m:t>g</m:t>
+        </m:r>
+      </m:oMath>
+      <w:r>
+        <w:rPr>
+          <w:rFonts w:asciiTheme="majorHAnsi" w:eastAsiaTheme="majorEastAsia" w:hAnsiTheme="majorHAnsi" w:cstheme="majorHAnsi"/>
+        </w:rPr>
+        <w:t xml:space="preserve"> earlier,</w:t>
+      </w:r>
+      <w:r>
+        <w:rPr>
+          <w:rFonts w:asciiTheme="majorHAnsi" w:eastAsiaTheme="majorEastAsia" w:hAnsiTheme="majorHAnsi" w:cstheme="majorHAnsi"/>
+        </w:rPr>
+        <w:t xml:space="preserve"> </w:t>
+      </w:r>
+      <m:oMath>
+        <m:r>
+          <w:rPr>
+            <w:rFonts w:ascii="Cambria Math" w:eastAsiaTheme="majorEastAsia" w:hAnsi="Cambria Math" w:cstheme="majorHAnsi"/>
+          </w:rPr>
+          <m:t>g</m:t>
+        </m:r>
+        <m:d>
+          <m:dPr>
+            <m:ctrlPr>
+              <w:rPr>
+                <w:rFonts w:ascii="Cambria Math" w:eastAsiaTheme="majorEastAsia" w:hAnsi="Cambria Math" w:cstheme="majorHAnsi"/>
+                <w:i/>
+              </w:rPr>
+            </m:ctrlPr>
+          </m:dPr>
+          <m:e>
+            <m:r>
+              <w:rPr>
+                <w:rFonts w:ascii="Cambria Math" w:eastAsiaTheme="majorEastAsia" w:hAnsi="Cambria Math" w:cstheme="majorHAnsi"/>
+              </w:rPr>
+              <m:t>α</m:t>
+            </m:r>
+          </m:e>
+        </m:d>
+        <m:r>
+          <w:rPr>
+            <w:rFonts w:ascii="Cambria Math" w:eastAsiaTheme="majorEastAsia" w:hAnsi="Cambria Math" w:cstheme="majorHAnsi"/>
+          </w:rPr>
+          <m:t>=f(</m:t>
+        </m:r>
+        <m:r>
+          <w:rPr>
+            <w:rFonts w:ascii="Cambria Math" w:eastAsiaTheme="majorEastAsia" w:hAnsi="Cambria Math" w:cstheme="majorHAnsi"/>
+          </w:rPr>
+          <m:t>A</m:t>
+        </m:r>
+        <m:r>
+          <w:rPr>
+            <w:rFonts w:ascii="Cambria Math" w:eastAsiaTheme="majorEastAsia" w:hAnsi="Cambria Math" w:cstheme="majorHAnsi"/>
+          </w:rPr>
+          <m:t>∖</m:t>
+        </m:r>
+        <m:d>
+          <m:dPr>
+            <m:begChr m:val="{"/>
+            <m:endChr m:val="|"/>
+            <m:ctrlPr>
+              <w:rPr>
+                <w:rFonts w:ascii="Cambria Math" w:eastAsiaTheme="majorEastAsia" w:hAnsi="Cambria Math" w:cstheme="majorHAnsi"/>
+                <w:i/>
+              </w:rPr>
+            </m:ctrlPr>
+          </m:dPr>
+          <m:e>
+            <m:r>
+              <w:rPr>
+                <w:rFonts w:ascii="Cambria Math" w:eastAsiaTheme="majorEastAsia" w:hAnsi="Cambria Math" w:cstheme="majorHAnsi"/>
+              </w:rPr>
+              <m:t>g</m:t>
+            </m:r>
+            <m:d>
+              <m:dPr>
+                <m:ctrlPr>
+                  <w:rPr>
+                    <w:rFonts w:ascii="Cambria Math" w:eastAsiaTheme="majorEastAsia" w:hAnsi="Cambria Math" w:cstheme="majorHAnsi"/>
+                    <w:i/>
+                  </w:rPr>
+                </m:ctrlPr>
+              </m:dPr>
+              <m:e>
+                <m:r>
+                  <w:rPr>
+                    <w:rFonts w:ascii="Cambria Math" w:eastAsiaTheme="majorEastAsia" w:hAnsi="Cambria Math" w:cstheme="majorHAnsi"/>
+                  </w:rPr>
+                  <m:t>β</m:t>
+                </m:r>
+              </m:e>
+            </m:d>
+          </m:e>
+        </m:d>
+        <m:r>
+          <w:rPr>
+            <w:rFonts w:ascii="Cambria Math" w:eastAsiaTheme="majorEastAsia" w:hAnsi="Cambria Math" w:cstheme="majorHAnsi"/>
+          </w:rPr>
+          <m:t>β∈α}</m:t>
+        </m:r>
+        <m:r>
+          <w:rPr>
+            <w:rFonts w:ascii="Cambria Math" w:eastAsiaTheme="majorEastAsia" w:hAnsi="Cambria Math" w:cstheme="majorHAnsi"/>
+          </w:rPr>
+          <m:t>)</m:t>
+        </m:r>
+      </m:oMath>
+      <w:r>
+        <w:rPr>
+          <w:rFonts w:asciiTheme="majorHAnsi" w:eastAsiaTheme="majorEastAsia" w:hAnsiTheme="majorHAnsi" w:cstheme="majorHAnsi"/>
+        </w:rPr>
+        <w:t xml:space="preserve">, which is an element of </w:t>
+      </w:r>
+      <m:oMath>
+        <m:r>
+          <w:rPr>
+            <w:rFonts w:ascii="Cambria Math" w:eastAsiaTheme="majorEastAsia" w:hAnsi="Cambria Math" w:cstheme="majorHAnsi"/>
+          </w:rPr>
+          <m:t>A</m:t>
+        </m:r>
+      </m:oMath>
+      <w:r>
+        <w:rPr>
+          <w:rFonts w:asciiTheme="majorHAnsi" w:eastAsiaTheme="majorEastAsia" w:hAnsiTheme="majorHAnsi" w:cstheme="majorHAnsi"/>
+        </w:rPr>
+        <w:t>, a contradiction.</w:t>
+      </w:r>
+      <w:r>
+        <w:rPr>
+          <w:rFonts w:asciiTheme="majorHAnsi" w:eastAsiaTheme="majorEastAsia" w:hAnsiTheme="majorHAnsi" w:cstheme="majorHAnsi"/>
+        </w:rPr>
+        <w:t xml:space="preserve"> </w:t>
+      </w:r>
+    </w:p>
+    <w:p>
+      <w:pPr>
+        <w:pStyle w:val="ListParagraph"/>
+        <w:rPr>
+          <w:rFonts w:asciiTheme="majorHAnsi" w:eastAsiaTheme="majorEastAsia" w:hAnsiTheme="majorHAnsi" w:cstheme="majorHAnsi"/>
+        </w:rPr>
+      </w:pPr>
+    </w:p>
+    <w:p>
+      <w:pPr>
+        <w:pStyle w:val="ListParagraph"/>
+        <w:rPr>
+          <w:rFonts w:asciiTheme="majorHAnsi" w:eastAsiaTheme="majorEastAsia" w:hAnsiTheme="majorHAnsi" w:cstheme="majorHAnsi"/>
+        </w:rPr>
+      </w:pPr>
+      <w:r>
+        <w:rPr>
+          <w:rFonts w:asciiTheme="majorHAnsi" w:eastAsiaTheme="majorEastAsia" w:hAnsiTheme="majorHAnsi" w:cstheme="majorHAnsi"/>
+        </w:rPr>
+        <w:t xml:space="preserve">Thus, </w:t>
+      </w:r>
+      <m:oMath>
+        <m:r>
+          <w:rPr>
+            <w:rFonts w:ascii="Cambria Math" w:eastAsiaTheme="majorEastAsia" w:hAnsi="Cambria Math" w:cstheme="majorHAnsi"/>
+          </w:rPr>
+          <m:t>A</m:t>
+        </m:r>
+      </m:oMath>
+      <w:r>
+        <w:rPr>
+          <w:rFonts w:asciiTheme="majorHAnsi" w:eastAsiaTheme="majorEastAsia" w:hAnsiTheme="majorHAnsi" w:cstheme="majorHAnsi"/>
+        </w:rPr>
+        <w:t xml:space="preserve"> can be well ordered. QED.</w:t>
+      </w:r>
     </w:p>
     <w:sectPr>
       <w:pgSz w:w="12240" w:h="15840"/>

</xml_diff>